<commit_message>
Added some imgs and finished reflections kinda
</commit_message>
<xml_diff>
--- a/crabsweep/Reflection.docx
+++ b/crabsweep/Reflection.docx
@@ -77,7 +77,7 @@
           <w:sz w:val="52"/>
           <w:szCs w:val="52"/>
         </w:rPr>
-        <w:t>Milestone 1 – Project Risk</w:t>
+        <w:t>Milestone 1 – Reflection on GUI</w:t>
       </w:r>
     </w:p>
     <w:p>
@@ -126,6 +126,8 @@
           <w:color w:val="0070C0"/>
         </w:rPr>
       </w:pPr>
+      <w:bookmarkStart w:id="0" w:name="_GoBack"/>
+      <w:bookmarkEnd w:id="0"/>
     </w:p>
     <w:p>
       <w:pPr>
@@ -352,9 +354,154 @@
     <w:p/>
     <w:p/>
     <w:p>
-      <w:bookmarkStart w:id="0" w:name="_GoBack"/>
-      <w:bookmarkEnd w:id="0"/>
-    </w:p>
+      <w:pPr>
+        <w:pStyle w:val="Standard"/>
+        <w:spacing w:line="360" w:lineRule="auto"/>
+        <w:ind w:left="709"/>
+        <w:rPr>
+          <w:rFonts w:cs="Times New Roman"/>
+        </w:rPr>
+      </w:pPr>
+    </w:p>
+    <w:p>
+      <w:pPr>
+        <w:pStyle w:val="Standard"/>
+        <w:numPr>
+          <w:ilvl w:val="1"/>
+          <w:numId w:val="1"/>
+        </w:numPr>
+        <w:spacing w:line="360" w:lineRule="auto"/>
+        <w:textAlignment w:val="baseline"/>
+        <w:rPr>
+          <w:rFonts w:cs="Times New Roman"/>
+          <w:b/>
+          <w:bCs/>
+        </w:rPr>
+      </w:pPr>
+      <w:r>
+        <w:rPr>
+          <w:rFonts w:cs="Times New Roman"/>
+          <w:b/>
+          <w:bCs/>
+        </w:rPr>
+        <w:t>Customization</w:t>
+      </w:r>
+    </w:p>
+    <w:p>
+      <w:pPr>
+        <w:pStyle w:val="Standard"/>
+        <w:spacing w:line="360" w:lineRule="auto"/>
+        <w:ind w:left="709"/>
+        <w:rPr>
+          <w:rFonts w:cs="Times New Roman"/>
+        </w:rPr>
+      </w:pPr>
+      <w:r>
+        <w:rPr>
+          <w:rFonts w:cs="Times New Roman"/>
+        </w:rPr>
+        <w:t>The original GUI for minesweeper is reasonably bland with a grey metallic art style to complement the premise of minesweeper. This thematic style is highly customisable and one implementation for the GUI of this implementation is to utilise a coastal/ocean theme based around sweeping for crabs in the ocean. In terms of reflection, this is a basic conceptual idea which made implementation a little bit more personalised. As such, investment of thought and time was a little bit easier as the concept of minesweeper seemed slightly less bland. From a user’s standpoint, it could be a welcome variation from the standard minesweeper and the use of colour and themes may keep that user interested for one more game.</w:t>
+      </w:r>
+    </w:p>
+    <w:p>
+      <w:pPr>
+        <w:pStyle w:val="Standard"/>
+        <w:spacing w:line="360" w:lineRule="auto"/>
+        <w:ind w:left="709"/>
+        <w:jc w:val="center"/>
+        <w:rPr>
+          <w:rFonts w:cs="Times New Roman"/>
+        </w:rPr>
+      </w:pPr>
+      <w:r>
+        <w:rPr>
+          <w:rFonts w:cs="Times New Roman"/>
+        </w:rPr>
+        <w:pict>
+          <v:shapetype id="_x0000_t75" coordsize="21600,21600" o:spt="75" o:preferrelative="t" path="m@4@5l@4@11@9@11@9@5xe" filled="f" stroked="f">
+            <v:stroke joinstyle="miter"/>
+            <v:formulas>
+              <v:f eqn="if lineDrawn pixelLineWidth 0"/>
+              <v:f eqn="sum @0 1 0"/>
+              <v:f eqn="sum 0 0 @1"/>
+              <v:f eqn="prod @2 1 2"/>
+              <v:f eqn="prod @3 21600 pixelWidth"/>
+              <v:f eqn="prod @3 21600 pixelHeight"/>
+              <v:f eqn="sum @0 0 1"/>
+              <v:f eqn="prod @6 1 2"/>
+              <v:f eqn="prod @7 21600 pixelWidth"/>
+              <v:f eqn="sum @8 21600 0"/>
+              <v:f eqn="prod @7 21600 pixelHeight"/>
+              <v:f eqn="sum @10 21600 0"/>
+            </v:formulas>
+            <v:path o:extrusionok="f" gradientshapeok="t" o:connecttype="rect"/>
+            <o:lock v:ext="edit" aspectratio="t"/>
+          </v:shapetype>
+          <v:shape id="_x0000_i1027" type="#_x0000_t75" style="width:195pt;height:159.75pt">
+            <v:imagedata r:id="rId5" o:title="Minesweep"/>
+          </v:shape>
+        </w:pict>
+      </w:r>
+      <w:r>
+        <w:rPr>
+          <w:rFonts w:cs="Times New Roman"/>
+        </w:rPr>
+        <w:pict>
+          <v:shape id="_x0000_i1033" type="#_x0000_t75" style="width:171pt;height:156pt">
+            <v:imagedata r:id="rId6" o:title="crabsweep"/>
+          </v:shape>
+        </w:pict>
+      </w:r>
+    </w:p>
+    <w:p>
+      <w:pPr>
+        <w:pStyle w:val="Standard"/>
+        <w:spacing w:line="360" w:lineRule="auto"/>
+        <w:ind w:left="709"/>
+        <w:jc w:val="center"/>
+        <w:rPr>
+          <w:rFonts w:cs="Times New Roman"/>
+          <w:sz w:val="20"/>
+          <w:szCs w:val="20"/>
+        </w:rPr>
+      </w:pPr>
+      <w:r>
+        <w:rPr>
+          <w:rFonts w:cs="Times New Roman"/>
+          <w:sz w:val="20"/>
+          <w:szCs w:val="20"/>
+        </w:rPr>
+        <w:t>Figure 1 – Mines vs Crabs</w:t>
+      </w:r>
+    </w:p>
+    <w:p>
+      <w:pPr>
+        <w:pStyle w:val="Standard"/>
+        <w:spacing w:line="360" w:lineRule="auto"/>
+        <w:ind w:left="709"/>
+        <w:rPr>
+          <w:rFonts w:cs="Times New Roman"/>
+        </w:rPr>
+      </w:pPr>
+    </w:p>
+    <w:p>
+      <w:pPr>
+        <w:pStyle w:val="Standard"/>
+        <w:spacing w:line="360" w:lineRule="auto"/>
+        <w:ind w:left="709"/>
+        <w:rPr>
+          <w:rFonts w:cs="Times New Roman"/>
+        </w:rPr>
+      </w:pPr>
+      <w:r>
+        <w:rPr>
+          <w:rFonts w:cs="Times New Roman"/>
+        </w:rPr>
+        <w:t xml:space="preserve">As for the technicalities such as buttons and functionality of GUI, it is important to stick to conventions for these implementations. That is because from a usability standpoint, it is simpler for a user to deal with something they are familiar with. </w:t>
+      </w:r>
+    </w:p>
+    <w:p/>
+    <w:p/>
     <w:sectPr>
       <w:pgSz w:w="11906" w:h="16838"/>
       <w:pgMar w:top="1440" w:right="1440" w:bottom="1440" w:left="1440" w:header="708" w:footer="708" w:gutter="0"/>
@@ -363,6 +510,100 @@
     </w:sectPr>
   </w:body>
 </w:document>
+</file>
+
+<file path=word/numbering.xml><?xml version="1.0" encoding="utf-8"?>
+<w:numbering xmlns:wpc="http://schemas.microsoft.com/office/word/2010/wordprocessingCanvas" xmlns:cx="http://schemas.microsoft.com/office/drawing/2014/chartex" xmlns:cx1="http://schemas.microsoft.com/office/drawing/2015/9/8/chartex" xmlns:mc="http://schemas.openxmlformats.org/markup-compatibility/2006" xmlns:o="urn:schemas-microsoft-com:office:office" xmlns:r="http://schemas.openxmlformats.org/officeDocument/2006/relationships" xmlns:m="http://schemas.openxmlformats.org/officeDocument/2006/math" xmlns:v="urn:schemas-microsoft-com:vml" xmlns:wp14="http://schemas.microsoft.com/office/word/2010/wordprocessingDrawing" xmlns:wp="http://schemas.openxmlformats.org/drawingml/2006/wordprocessingDrawing" xmlns:w10="urn:schemas-microsoft-com:office:word" xmlns:w="http://schemas.openxmlformats.org/wordprocessingml/2006/main" xmlns:w14="http://schemas.microsoft.com/office/word/2010/wordml" xmlns:w15="http://schemas.microsoft.com/office/word/2012/wordml" xmlns:w16se="http://schemas.microsoft.com/office/word/2015/wordml/symex" xmlns:wpg="http://schemas.microsoft.com/office/word/2010/wordprocessingGroup" xmlns:wpi="http://schemas.microsoft.com/office/word/2010/wordprocessingInk" xmlns:wne="http://schemas.microsoft.com/office/word/2006/wordml" xmlns:wps="http://schemas.microsoft.com/office/word/2010/wordprocessingShape" mc:Ignorable="w14 w15 w16se wp14">
+  <w:abstractNum w:abstractNumId="0" w15:restartNumberingAfterBreak="0">
+    <w:nsid w:val="65123652"/>
+    <w:multiLevelType w:val="multilevel"/>
+    <w:tmpl w:val="58984982"/>
+    <w:lvl w:ilvl="0">
+      <w:start w:val="8"/>
+      <w:numFmt w:val="decimal"/>
+      <w:lvlText w:val="%1."/>
+      <w:lvlJc w:val="left"/>
+      <w:pPr>
+        <w:ind w:left="720" w:hanging="360"/>
+      </w:pPr>
+    </w:lvl>
+    <w:lvl w:ilvl="1">
+      <w:start w:val="1"/>
+      <w:numFmt w:val="decimal"/>
+      <w:lvlText w:val="%2."/>
+      <w:lvlJc w:val="left"/>
+      <w:pPr>
+        <w:ind w:left="1080" w:hanging="360"/>
+      </w:pPr>
+    </w:lvl>
+    <w:lvl w:ilvl="2">
+      <w:start w:val="1"/>
+      <w:numFmt w:val="decimal"/>
+      <w:lvlText w:val="%3."/>
+      <w:lvlJc w:val="left"/>
+      <w:pPr>
+        <w:ind w:left="1440" w:hanging="360"/>
+      </w:pPr>
+    </w:lvl>
+    <w:lvl w:ilvl="3">
+      <w:start w:val="1"/>
+      <w:numFmt w:val="decimal"/>
+      <w:lvlText w:val="%4."/>
+      <w:lvlJc w:val="left"/>
+      <w:pPr>
+        <w:ind w:left="1800" w:hanging="360"/>
+      </w:pPr>
+    </w:lvl>
+    <w:lvl w:ilvl="4">
+      <w:start w:val="1"/>
+      <w:numFmt w:val="decimal"/>
+      <w:lvlText w:val="%5."/>
+      <w:lvlJc w:val="left"/>
+      <w:pPr>
+        <w:ind w:left="2160" w:hanging="360"/>
+      </w:pPr>
+    </w:lvl>
+    <w:lvl w:ilvl="5">
+      <w:start w:val="1"/>
+      <w:numFmt w:val="decimal"/>
+      <w:lvlText w:val="%6."/>
+      <w:lvlJc w:val="left"/>
+      <w:pPr>
+        <w:ind w:left="2520" w:hanging="360"/>
+      </w:pPr>
+    </w:lvl>
+    <w:lvl w:ilvl="6">
+      <w:start w:val="1"/>
+      <w:numFmt w:val="decimal"/>
+      <w:lvlText w:val="%7."/>
+      <w:lvlJc w:val="left"/>
+      <w:pPr>
+        <w:ind w:left="2880" w:hanging="360"/>
+      </w:pPr>
+    </w:lvl>
+    <w:lvl w:ilvl="7">
+      <w:start w:val="1"/>
+      <w:numFmt w:val="decimal"/>
+      <w:lvlText w:val="%8."/>
+      <w:lvlJc w:val="left"/>
+      <w:pPr>
+        <w:ind w:left="3240" w:hanging="360"/>
+      </w:pPr>
+    </w:lvl>
+    <w:lvl w:ilvl="8">
+      <w:start w:val="1"/>
+      <w:numFmt w:val="decimal"/>
+      <w:lvlText w:val="%9."/>
+      <w:lvlJc w:val="left"/>
+      <w:pPr>
+        <w:ind w:left="3600" w:hanging="360"/>
+      </w:pPr>
+    </w:lvl>
+  </w:abstractNum>
+  <w:num w:numId="1">
+    <w:abstractNumId w:val="0"/>
+  </w:num>
+</w:numbering>
 </file>
 
 <file path=word/styles.xml><?xml version="1.0" encoding="utf-8"?>

</xml_diff>